<commit_message>
FD02 - FD03 Arreglo
</commit_message>
<xml_diff>
--- a/Documentación/FD03-EPIS-Informe Especificación Requerimientos.docx
+++ b/Documentación/FD03-EPIS-Informe Especificación Requerimientos.docx
@@ -10093,23 +10093,7 @@
                 <w:sz w:val="20"/>
                 <w:szCs w:val="20"/>
               </w:rPr>
-              <w:t xml:space="preserve">as </w:t>
-            </w:r>
-            <w:r>
-              <w:rPr>
-                <w:rFonts w:ascii="Times New Roman" w:eastAsia="Times New Roman" w:hAnsi="Times New Roman" w:cs="Times New Roman"/>
-                <w:sz w:val="20"/>
-                <w:szCs w:val="20"/>
-              </w:rPr>
-              <w:t>reseñas</w:t>
-            </w:r>
-            <w:r>
-              <w:rPr>
-                <w:rFonts w:ascii="Times New Roman" w:eastAsia="Times New Roman" w:hAnsi="Times New Roman" w:cs="Times New Roman"/>
-                <w:sz w:val="20"/>
-                <w:szCs w:val="20"/>
-              </w:rPr>
-              <w:t xml:space="preserve"> </w:t>
+              <w:t xml:space="preserve">as reseñas </w:t>
             </w:r>
             <w:r>
               <w:rPr>
@@ -11380,6 +11364,7 @@
               <w:rPr>
                 <w:rFonts w:ascii="Times New Roman" w:eastAsia="Times New Roman" w:hAnsi="Times New Roman" w:cs="Times New Roman"/>
               </w:rPr>
+              <w:lastRenderedPageBreak/>
               <w:t>Gestionar testimonio</w:t>
             </w:r>
           </w:p>
@@ -11464,7 +11449,6 @@
               <w:rPr>
                 <w:rFonts w:ascii="Times New Roman" w:eastAsia="Times New Roman" w:hAnsi="Times New Roman" w:cs="Times New Roman"/>
               </w:rPr>
-              <w:lastRenderedPageBreak/>
               <w:t>El empleado puede añadir o eliminar los testimonios para actualizarlos. </w:t>
             </w:r>
           </w:p>
@@ -13826,7 +13810,7 @@
           <w:noProof/>
         </w:rPr>
         <w:drawing>
-          <wp:inline distT="0" distB="0" distL="0" distR="0" wp14:anchorId="51B6C72C" wp14:editId="18B57F00">
+          <wp:inline distT="0" distB="0" distL="0" distR="0" wp14:anchorId="51B6C72C" wp14:editId="4C6CB8E6">
             <wp:extent cx="5731510" cy="1971675"/>
             <wp:effectExtent l="0" t="0" r="2540" b="9525"/>
             <wp:docPr id="66533934" name="Imagen 4" descr="Interfaz de usuario gráfica, Aplicación&#10;&#10;Descripción generada automáticamente con confianza media"/>
@@ -13927,7 +13911,7 @@
         </w:rPr>
         <w:lastRenderedPageBreak/>
         <w:drawing>
-          <wp:inline distT="0" distB="0" distL="0" distR="0" wp14:anchorId="0F19122F" wp14:editId="09F1B4E6">
+          <wp:inline distT="0" distB="0" distL="0" distR="0" wp14:anchorId="0F19122F" wp14:editId="7E382EEA">
             <wp:extent cx="5492971" cy="2649723"/>
             <wp:effectExtent l="0" t="0" r="0" b="0"/>
             <wp:docPr id="1627995358" name="Imagen 5" descr="Interfaz de usuario gráfica&#10;&#10;Descripción generada automáticamente"/>
@@ -14665,9 +14649,9 @@
         <w:noProof/>
       </w:rPr>
       <w:drawing>
-        <wp:inline distT="0" distB="0" distL="0" distR="0" wp14:anchorId="1FB5E0F1" wp14:editId="1F833646">
-          <wp:extent cx="733500" cy="730250"/>
-          <wp:effectExtent l="0" t="0" r="9525" b="0"/>
+        <wp:inline distT="0" distB="0" distL="0" distR="0" wp14:anchorId="1FB5E0F1" wp14:editId="500F8398">
+          <wp:extent cx="776177" cy="772738"/>
+          <wp:effectExtent l="0" t="0" r="5080" b="8890"/>
           <wp:docPr id="520122484" name="Imagen 1"/>
           <wp:cNvGraphicFramePr>
             <a:graphicFrameLocks xmlns:a="http://schemas.openxmlformats.org/drawingml/2006/main" noChangeAspect="1"/>
@@ -14688,7 +14672,7 @@
                 <pic:spPr>
                   <a:xfrm>
                     <a:off x="0" y="0"/>
-                    <a:ext cx="739330" cy="736054"/>
+                    <a:ext cx="783564" cy="780093"/>
                   </a:xfrm>
                   <a:prstGeom prst="rect">
                     <a:avLst/>
@@ -21257,28 +21241,28 @@
 </file>
 
 <file path=customXml/item1.xml><?xml version="1.0" encoding="utf-8"?>
+<b:Sources xmlns:b="http://schemas.openxmlformats.org/officeDocument/2006/bibliography" xmlns="http://schemas.openxmlformats.org/officeDocument/2006/bibliography" SelectedStyle="\APASixthEditionOfficeOnline.xsl" StyleName="APA" Version="6"/>
+</file>
+
+<file path=customXml/item2.xml><?xml version="1.0" encoding="utf-8"?>
 <go:gDocsCustomXmlDataStorage xmlns:go="http://customooxmlschemas.google.com/" xmlns:r="http://schemas.openxmlformats.org/officeDocument/2006/relationships" uri="GoogleDocsCustomDataVersion2">
   <go:docsCustomData xmlns:go="http://customooxmlschemas.google.com/" roundtripDataSignature="AMtx7mhVMAtnWdg4V/rK+o4Gn7jThT78yw==">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</go:docsCustomData>
 </go:gDocsCustomXmlDataStorage>
 </file>
 
-<file path=customXml/item2.xml><?xml version="1.0" encoding="utf-8"?>
-<b:Sources xmlns:b="http://schemas.openxmlformats.org/officeDocument/2006/bibliography" xmlns="http://schemas.openxmlformats.org/officeDocument/2006/bibliography" SelectedStyle="\APASixthEditionOfficeOnline.xsl" StyleName="APA" Version="6"/>
+<file path=customXml/itemProps1.xml><?xml version="1.0" encoding="utf-8"?>
+<ds:datastoreItem xmlns:ds="http://schemas.openxmlformats.org/officeDocument/2006/customXml" ds:itemID="{D74CB2D3-ACE1-474C-A809-4733EA6F4FCE}">
+  <ds:schemaRefs>
+    <ds:schemaRef ds:uri="http://schemas.openxmlformats.org/officeDocument/2006/bibliography"/>
+  </ds:schemaRefs>
+</ds:datastoreItem>
 </file>
 
-<file path=customXml/itemProps1.xml><?xml version="1.0" encoding="utf-8"?>
+<file path=customXml/itemProps2.xml><?xml version="1.0" encoding="utf-8"?>
 <ds:datastoreItem xmlns:ds="http://schemas.openxmlformats.org/officeDocument/2006/customXml" ds:itemID="{11111111-1234-1234-1234-123412341234}">
   <ds:schemaRefs>
     <ds:schemaRef ds:uri="http://customooxmlschemas.google.com/"/>
     <ds:schemaRef ds:uri="http://schemas.openxmlformats.org/officeDocument/2006/relationships"/>
   </ds:schemaRefs>
 </ds:datastoreItem>
-</file>
-
-<file path=customXml/itemProps2.xml><?xml version="1.0" encoding="utf-8"?>
-<ds:datastoreItem xmlns:ds="http://schemas.openxmlformats.org/officeDocument/2006/customXml" ds:itemID="{D74CB2D3-ACE1-474C-A809-4733EA6F4FCE}">
-  <ds:schemaRefs>
-    <ds:schemaRef ds:uri="http://schemas.openxmlformats.org/officeDocument/2006/bibliography"/>
-  </ds:schemaRefs>
-</ds:datastoreItem>
 </file>
</xml_diff>